<commit_message>
Hardware software + prototype schets update
</commit_message>
<xml_diff>
--- a/Documentatie/Fase 1/Hardware_en_Software gebruik.docx
+++ b/Documentatie/Fase 1/Hardware_en_Software gebruik.docx
@@ -83,8 +83,6 @@
       <w:r>
         <w:t xml:space="preserve"> gebruiken om de applicatie daar werkelijk op te testen, maar als het daarmee niet mogelijk is, gebruiken we de Emulator hiervoor</w:t>
       </w:r>
-      <w:bookmarkStart w:id="0" w:name="_GoBack"/>
-      <w:bookmarkEnd w:id="0"/>
       <w:r>
         <w:t>.</w:t>
       </w:r>
@@ -117,7 +115,30 @@
           <w:ilvl w:val="0"/>
           <w:numId w:val="3"/>
         </w:numPr>
-      </w:pPr>
+        <w:rPr>
+          <w:lang w:val="en-US"/>
+        </w:rPr>
+      </w:pPr>
+      <w:r>
+        <w:rPr>
+          <w:lang w:val="en-US"/>
+        </w:rPr>
+        <w:t xml:space="preserve">Microsoft Office </w:t>
+      </w:r>
+      <w:proofErr w:type="spellStart"/>
+      <w:r>
+        <w:rPr>
+          <w:lang w:val="en-US"/>
+        </w:rPr>
+        <w:t>pakket</w:t>
+      </w:r>
+      <w:proofErr w:type="spellEnd"/>
+      <w:r>
+        <w:rPr>
+          <w:lang w:val="en-US"/>
+        </w:rPr>
+        <w:t xml:space="preserve"> 2010/2013</w:t>
+      </w:r>
     </w:p>
     <w:p>
       <w:pPr>
@@ -126,9 +147,15 @@
           <w:ilvl w:val="0"/>
           <w:numId w:val="3"/>
         </w:numPr>
-      </w:pPr>
-      <w:r>
-        <w:t>Visual Studio 2013</w:t>
+        <w:rPr>
+          <w:lang w:val="en-US"/>
+        </w:rPr>
+      </w:pPr>
+      <w:r>
+        <w:rPr>
+          <w:lang w:val="en-US"/>
+        </w:rPr>
+        <w:t>Microsoft Word 2010/2013</w:t>
       </w:r>
     </w:p>
     <w:p>
@@ -138,9 +165,15 @@
           <w:ilvl w:val="0"/>
           <w:numId w:val="3"/>
         </w:numPr>
-      </w:pPr>
-      <w:r>
-        <w:t>Windows Phone Emulator 2013</w:t>
+        <w:rPr>
+          <w:lang w:val="en-US"/>
+        </w:rPr>
+      </w:pPr>
+      <w:r>
+        <w:rPr>
+          <w:lang w:val="en-US"/>
+        </w:rPr>
+        <w:t>Microsoft Visio 2010</w:t>
       </w:r>
     </w:p>
     <w:p>
@@ -150,7 +183,104 @@
           <w:ilvl w:val="0"/>
           <w:numId w:val="3"/>
         </w:numPr>
-      </w:pPr>
+        <w:rPr>
+          <w:lang w:val="en-US"/>
+        </w:rPr>
+      </w:pPr>
+      <w:r>
+        <w:rPr>
+          <w:lang w:val="en-US"/>
+        </w:rPr>
+        <w:t>Microsoft Project 2010</w:t>
+      </w:r>
+    </w:p>
+    <w:p>
+      <w:pPr>
+        <w:pStyle w:val="Geenafstand"/>
+        <w:numPr>
+          <w:ilvl w:val="0"/>
+          <w:numId w:val="3"/>
+        </w:numPr>
+        <w:rPr>
+          <w:lang w:val="en-US"/>
+        </w:rPr>
+      </w:pPr>
+      <w:proofErr w:type="spellStart"/>
+      <w:r>
+        <w:rPr>
+          <w:lang w:val="en-US"/>
+        </w:rPr>
+        <w:t>Github</w:t>
+      </w:r>
+      <w:proofErr w:type="spellEnd"/>
+      <w:r>
+        <w:rPr>
+          <w:lang w:val="en-US"/>
+        </w:rPr>
+        <w:t xml:space="preserve"> </w:t>
+      </w:r>
+    </w:p>
+    <w:p>
+      <w:pPr>
+        <w:pStyle w:val="Geenafstand"/>
+        <w:numPr>
+          <w:ilvl w:val="0"/>
+          <w:numId w:val="3"/>
+        </w:numPr>
+        <w:rPr>
+          <w:lang w:val="en-US"/>
+        </w:rPr>
+      </w:pPr>
+      <w:r>
+        <w:rPr>
+          <w:lang w:val="en-US"/>
+        </w:rPr>
+        <w:t>Visual Studio 2013</w:t>
+      </w:r>
+      <w:r>
+        <w:rPr>
+          <w:lang w:val="en-US"/>
+        </w:rPr>
+        <w:t xml:space="preserve"> </w:t>
+      </w:r>
+    </w:p>
+    <w:p>
+      <w:pPr>
+        <w:pStyle w:val="Geenafstand"/>
+        <w:numPr>
+          <w:ilvl w:val="0"/>
+          <w:numId w:val="3"/>
+        </w:numPr>
+        <w:rPr>
+          <w:lang w:val="en-US"/>
+        </w:rPr>
+      </w:pPr>
+      <w:r>
+        <w:rPr>
+          <w:lang w:val="en-US"/>
+        </w:rPr>
+        <w:t>Visual Studio Code</w:t>
+      </w:r>
+      <w:bookmarkStart w:id="0" w:name="_GoBack"/>
+      <w:bookmarkEnd w:id="0"/>
+    </w:p>
+    <w:p>
+      <w:pPr>
+        <w:pStyle w:val="Geenafstand"/>
+        <w:numPr>
+          <w:ilvl w:val="0"/>
+          <w:numId w:val="3"/>
+        </w:numPr>
+        <w:rPr>
+          <w:lang w:val="en-US"/>
+        </w:rPr>
+      </w:pPr>
+      <w:r>
+        <w:rPr>
+          <w:lang w:val="en-US"/>
+        </w:rPr>
+        <w:t>Windows Phone Emulator 2013</w:t>
+      </w:r>
     </w:p>
     <w:sectPr>
       <w:pgSz w:w="11906" w:h="16838"/>

</xml_diff>